<commit_message>
ProjectForm onchage and Onsubmit
</commit_message>
<xml_diff>
--- a/Project Documentation/Documentation of Full stack application with spring boot and React.docx
+++ b/Project Documentation/Documentation of Full stack application with spring boot and React.docx
@@ -21,7 +21,7 @@
           <w:u w:val="single"/>
           <w:lang w:val="en-US"/>
         </w:rPr>
-        <w:t xml:space="preserve">Documentation of Full stack application with spring boot and </w:t>
+        <w:t xml:space="preserve"> </w:t>
       </w:r>
       <w:r>
         <w:rPr>
@@ -31,6 +31,16 @@
           <w:u w:val="single"/>
           <w:lang w:val="en-US"/>
         </w:rPr>
+        <w:t xml:space="preserve">Documentation of Full stack application with spring boot and </w:t>
+      </w:r>
+      <w:r>
+        <w:rPr>
+          <w:rFonts w:ascii="inherit" w:hAnsi="inherit"/>
+          <w:sz w:val="32"/>
+          <w:szCs w:val="32"/>
+          <w:u w:val="single"/>
+          <w:lang w:val="en-US"/>
+        </w:rPr>
         <w:t>React.</w:t>
       </w:r>
     </w:p>
@@ -181,8 +191,20 @@
           <w:u w:val="single"/>
           <w:lang w:val="en-US"/>
         </w:rPr>
-        <w:t>it init</w:t>
-      </w:r>
+        <w:t xml:space="preserve">it </w:t>
+      </w:r>
+      <w:proofErr w:type="spellStart"/>
+      <w:r>
+        <w:rPr>
+          <w:rFonts w:ascii="inherit" w:hAnsi="inherit"/>
+          <w:b/>
+          <w:bCs/>
+          <w:u w:val="single"/>
+          <w:lang w:val="en-US"/>
+        </w:rPr>
+        <w:t>init</w:t>
+      </w:r>
+      <w:proofErr w:type="spellEnd"/>
       <w:r>
         <w:rPr>
           <w:rFonts w:ascii="inherit" w:hAnsi="inherit"/>
@@ -797,7 +819,35 @@
           <w:bdr w:val="none" w:sz="0" w:space="0" w:color="auto" w:frame="1"/>
           <w:lang w:eastAsia="en-CA"/>
         </w:rPr>
-        <w:t>strategy = GenerationType.IDENTITY)</w:t>
+        <w:t xml:space="preserve">strategy = </w:t>
+      </w:r>
+      <w:proofErr w:type="spellStart"/>
+      <w:r>
+        <w:rPr>
+          <w:rFonts w:ascii="inherit" w:eastAsia="Times New Roman" w:hAnsi="inherit" w:cs="Courier New"/>
+          <w:b/>
+          <w:bCs/>
+          <w:sz w:val="20"/>
+          <w:szCs w:val="20"/>
+          <w:u w:val="single"/>
+          <w:bdr w:val="none" w:sz="0" w:space="0" w:color="auto" w:frame="1"/>
+          <w:lang w:eastAsia="en-CA"/>
+        </w:rPr>
+        <w:t>GenerationType.IDENTITY</w:t>
+      </w:r>
+      <w:proofErr w:type="spellEnd"/>
+      <w:r>
+        <w:rPr>
+          <w:rFonts w:ascii="inherit" w:eastAsia="Times New Roman" w:hAnsi="inherit" w:cs="Courier New"/>
+          <w:b/>
+          <w:bCs/>
+          <w:sz w:val="20"/>
+          <w:szCs w:val="20"/>
+          <w:u w:val="single"/>
+          <w:bdr w:val="none" w:sz="0" w:space="0" w:color="auto" w:frame="1"/>
+          <w:lang w:eastAsia="en-CA"/>
+        </w:rPr>
+        <w:t>)</w:t>
       </w:r>
     </w:p>
     <w:p>
@@ -953,6 +1003,7 @@
         </w:rPr>
         <w:t xml:space="preserve">All the above annotations are part of the </w:t>
       </w:r>
+      <w:proofErr w:type="spellStart"/>
       <w:r>
         <w:rPr>
           <w:rFonts w:ascii="inherit" w:eastAsia="Times New Roman" w:hAnsi="inherit" w:cs="Courier New"/>
@@ -964,16 +1015,30 @@
           <w:bdr w:val="none" w:sz="0" w:space="0" w:color="auto" w:frame="1"/>
           <w:lang w:eastAsia="en-CA"/>
         </w:rPr>
-        <w:t>javax. persistence</w:t>
-      </w:r>
+        <w:t>javax</w:t>
+      </w:r>
+      <w:proofErr w:type="spellEnd"/>
       <w:r>
         <w:rPr>
           <w:rFonts w:ascii="inherit" w:eastAsia="Times New Roman" w:hAnsi="inherit" w:cs="Courier New"/>
-          <w:sz w:val="20"/>
-          <w:szCs w:val="20"/>
+          <w:b/>
+          <w:bCs/>
+          <w:sz w:val="20"/>
+          <w:szCs w:val="20"/>
+          <w:u w:val="single"/>
           <w:bdr w:val="none" w:sz="0" w:space="0" w:color="auto" w:frame="1"/>
           <w:lang w:eastAsia="en-CA"/>
         </w:rPr>
+        <w:t>. persistence</w:t>
+      </w:r>
+      <w:r>
+        <w:rPr>
+          <w:rFonts w:ascii="inherit" w:eastAsia="Times New Roman" w:hAnsi="inherit" w:cs="Courier New"/>
+          <w:sz w:val="20"/>
+          <w:szCs w:val="20"/>
+          <w:bdr w:val="none" w:sz="0" w:space="0" w:color="auto" w:frame="1"/>
+          <w:lang w:eastAsia="en-CA"/>
+        </w:rPr>
         <w:t xml:space="preserve"> package. Know about this package.</w:t>
       </w:r>
     </w:p>
@@ -1029,7 +1094,31 @@
           <w:u w:val="single"/>
           <w:lang w:val="en-US"/>
         </w:rPr>
-        <w:t>Technical Knowledeg gained:</w:t>
+        <w:t xml:space="preserve">Technical </w:t>
+      </w:r>
+      <w:proofErr w:type="spellStart"/>
+      <w:r>
+        <w:rPr>
+          <w:rFonts w:ascii="inherit" w:hAnsi="inherit"/>
+          <w:b/>
+          <w:bCs/>
+          <w:color w:val="000000" w:themeColor="text1"/>
+          <w:u w:val="single"/>
+          <w:lang w:val="en-US"/>
+        </w:rPr>
+        <w:t>Knowledeg</w:t>
+      </w:r>
+      <w:proofErr w:type="spellEnd"/>
+      <w:r>
+        <w:rPr>
+          <w:rFonts w:ascii="inherit" w:hAnsi="inherit"/>
+          <w:b/>
+          <w:bCs/>
+          <w:color w:val="000000" w:themeColor="text1"/>
+          <w:u w:val="single"/>
+          <w:lang w:val="en-US"/>
+        </w:rPr>
+        <w:t xml:space="preserve"> gained:</w:t>
       </w:r>
     </w:p>
     <w:p>
@@ -1202,7 +1291,51 @@
           <w:szCs w:val="20"/>
           <w:shd w:val="clear" w:color="auto" w:fill="FFFFFF"/>
         </w:rPr>
-        <w:t xml:space="preserve">CRUD Repository: For doing the crud operations on the persisted objects we have a interface called org.springframework.data.repository.CrudRepository . Any class which implements CrudRepository can use all the methods in the interface. save method is used to insert the persisted object in the table </w:t>
+        <w:t xml:space="preserve">CRUD Repository: For doing the crud operations on the persisted objects we have a interface called </w:t>
+      </w:r>
+      <w:proofErr w:type="spellStart"/>
+      <w:r>
+        <w:rPr>
+          <w:rFonts w:ascii="inherit" w:hAnsi="inherit"/>
+          <w:color w:val="4E4242"/>
+          <w:sz w:val="20"/>
+          <w:szCs w:val="20"/>
+          <w:shd w:val="clear" w:color="auto" w:fill="FFFFFF"/>
+        </w:rPr>
+        <w:t>org.springframework.data.repository.CrudRepository</w:t>
+      </w:r>
+      <w:proofErr w:type="spellEnd"/>
+      <w:r>
+        <w:rPr>
+          <w:rFonts w:ascii="inherit" w:hAnsi="inherit"/>
+          <w:color w:val="4E4242"/>
+          <w:sz w:val="20"/>
+          <w:szCs w:val="20"/>
+          <w:shd w:val="clear" w:color="auto" w:fill="FFFFFF"/>
+        </w:rPr>
+        <w:t xml:space="preserve"> . Any class which implements </w:t>
+      </w:r>
+      <w:proofErr w:type="spellStart"/>
+      <w:r>
+        <w:rPr>
+          <w:rFonts w:ascii="inherit" w:hAnsi="inherit"/>
+          <w:color w:val="4E4242"/>
+          <w:sz w:val="20"/>
+          <w:szCs w:val="20"/>
+          <w:shd w:val="clear" w:color="auto" w:fill="FFFFFF"/>
+        </w:rPr>
+        <w:t>CrudRepository</w:t>
+      </w:r>
+      <w:proofErr w:type="spellEnd"/>
+      <w:r>
+        <w:rPr>
+          <w:rFonts w:ascii="inherit" w:hAnsi="inherit"/>
+          <w:color w:val="4E4242"/>
+          <w:sz w:val="20"/>
+          <w:szCs w:val="20"/>
+          <w:shd w:val="clear" w:color="auto" w:fill="FFFFFF"/>
+        </w:rPr>
+        <w:t xml:space="preserve"> can use all the methods in the interface. save method is used to insert the persisted object in the table </w:t>
       </w:r>
     </w:p>
     <w:p>
@@ -1244,7 +1377,29 @@
           <w:szCs w:val="20"/>
           <w:shd w:val="clear" w:color="auto" w:fill="FFFFFF"/>
         </w:rPr>
-        <w:t>@RestController: It is an annotations that binds java classes to web and so it exists in the project org.springframework.web.bind package.</w:t>
+        <w:t xml:space="preserve">@RestController: It is an annotations that binds java classes to web and so it exists in the project </w:t>
+      </w:r>
+      <w:proofErr w:type="spellStart"/>
+      <w:r>
+        <w:rPr>
+          <w:rFonts w:ascii="inherit" w:hAnsi="inherit"/>
+          <w:color w:val="4E4242"/>
+          <w:sz w:val="20"/>
+          <w:szCs w:val="20"/>
+          <w:shd w:val="clear" w:color="auto" w:fill="FFFFFF"/>
+        </w:rPr>
+        <w:t>org.springframework.web.bind</w:t>
+      </w:r>
+      <w:proofErr w:type="spellEnd"/>
+      <w:r>
+        <w:rPr>
+          <w:rFonts w:ascii="inherit" w:hAnsi="inherit"/>
+          <w:color w:val="4E4242"/>
+          <w:sz w:val="20"/>
+          <w:szCs w:val="20"/>
+          <w:shd w:val="clear" w:color="auto" w:fill="FFFFFF"/>
+        </w:rPr>
+        <w:t xml:space="preserve"> package.</w:t>
       </w:r>
     </w:p>
     <w:p>
@@ -1307,8 +1462,20 @@
           <w:szCs w:val="20"/>
           <w:shd w:val="clear" w:color="auto" w:fill="FFFFFF"/>
         </w:rPr>
-        <w:t>@RequestBody: accepts the json object and maps it to the class specified in the parantheses</w:t>
-      </w:r>
+        <w:t xml:space="preserve">@RequestBody: accepts the json object and maps it to the class specified in the </w:t>
+      </w:r>
+      <w:proofErr w:type="spellStart"/>
+      <w:r>
+        <w:rPr>
+          <w:rFonts w:ascii="inherit" w:hAnsi="inherit"/>
+          <w:color w:val="4E4242"/>
+          <w:sz w:val="20"/>
+          <w:szCs w:val="20"/>
+          <w:shd w:val="clear" w:color="auto" w:fill="FFFFFF"/>
+        </w:rPr>
+        <w:t>parantheses</w:t>
+      </w:r>
+      <w:proofErr w:type="spellEnd"/>
     </w:p>
     <w:p>
       <w:pPr>
@@ -1381,112 +1548,238 @@
           <w:szCs w:val="20"/>
           <w:shd w:val="clear" w:color="auto" w:fill="FFFFFF"/>
         </w:rPr>
-        <w:t>Base Package: Com.fullstack.ppmtool and 4 subpackages:</w:t>
-      </w:r>
-    </w:p>
-    <w:p>
-      <w:pPr>
-        <w:rPr>
-          <w:rFonts w:ascii="inherit" w:hAnsi="inherit"/>
-          <w:color w:val="4E4242"/>
-          <w:sz w:val="20"/>
-          <w:szCs w:val="20"/>
-          <w:shd w:val="clear" w:color="auto" w:fill="FFFFFF"/>
-        </w:rPr>
-      </w:pPr>
-      <w:r>
-        <w:rPr>
-          <w:rFonts w:ascii="inherit" w:hAnsi="inherit"/>
-          <w:color w:val="4E4242"/>
-          <w:sz w:val="20"/>
-          <w:szCs w:val="20"/>
-          <w:shd w:val="clear" w:color="auto" w:fill="FFFFFF"/>
-        </w:rPr>
-        <w:t>com.fullstack.ppmtool.domain ( which has the project class)</w:t>
-      </w:r>
-    </w:p>
-    <w:p>
-      <w:pPr>
-        <w:rPr>
-          <w:rFonts w:ascii="inherit" w:hAnsi="inherit"/>
-          <w:color w:val="4E4242"/>
-          <w:sz w:val="20"/>
-          <w:szCs w:val="20"/>
-          <w:shd w:val="clear" w:color="auto" w:fill="FFFFFF"/>
-        </w:rPr>
-      </w:pPr>
-      <w:r>
-        <w:rPr>
-          <w:rFonts w:ascii="inherit" w:hAnsi="inherit"/>
-          <w:color w:val="4E4242"/>
-          <w:sz w:val="20"/>
-          <w:szCs w:val="20"/>
-          <w:shd w:val="clear" w:color="auto" w:fill="FFFFFF"/>
-        </w:rPr>
-        <w:t>com.fullstack.ppmtool.exceptions for handling exceptions</w:t>
-      </w:r>
-    </w:p>
-    <w:p>
-      <w:pPr>
-        <w:rPr>
-          <w:rFonts w:ascii="inherit" w:hAnsi="inherit"/>
-          <w:color w:val="4E4242"/>
-          <w:sz w:val="20"/>
-          <w:szCs w:val="20"/>
-          <w:shd w:val="clear" w:color="auto" w:fill="FFFFFF"/>
-        </w:rPr>
-      </w:pPr>
-      <w:r>
-        <w:rPr>
-          <w:rFonts w:ascii="inherit" w:hAnsi="inherit"/>
-          <w:color w:val="4E4242"/>
-          <w:sz w:val="20"/>
-          <w:szCs w:val="20"/>
-          <w:shd w:val="clear" w:color="auto" w:fill="FFFFFF"/>
-        </w:rPr>
-        <w:t>com.fullstack.ppmtool.repositories for projectRepository(it has project repository class)</w:t>
-      </w:r>
-    </w:p>
-    <w:p>
-      <w:pPr>
-        <w:rPr>
-          <w:rFonts w:ascii="inherit" w:hAnsi="inherit"/>
-          <w:color w:val="4E4242"/>
-          <w:sz w:val="20"/>
-          <w:szCs w:val="20"/>
-          <w:shd w:val="clear" w:color="auto" w:fill="FFFFFF"/>
-        </w:rPr>
-      </w:pPr>
-      <w:r>
-        <w:rPr>
-          <w:rFonts w:ascii="inherit" w:hAnsi="inherit"/>
-          <w:color w:val="4E4242"/>
-          <w:sz w:val="20"/>
-          <w:szCs w:val="20"/>
-          <w:shd w:val="clear" w:color="auto" w:fill="FFFFFF"/>
-        </w:rPr>
-        <w:t>com.fullstack.ppmtool.services for the persistent layer( It has the project service class which communicates with the repository class)</w:t>
-      </w:r>
-    </w:p>
-    <w:p>
-      <w:pPr>
-        <w:rPr>
-          <w:rFonts w:ascii="inherit" w:hAnsi="inherit"/>
-          <w:color w:val="4E4242"/>
-          <w:sz w:val="20"/>
-          <w:szCs w:val="20"/>
-          <w:shd w:val="clear" w:color="auto" w:fill="FFFFFF"/>
-        </w:rPr>
-      </w:pPr>
-      <w:r>
-        <w:rPr>
-          <w:rFonts w:ascii="inherit" w:hAnsi="inherit"/>
-          <w:color w:val="4E4242"/>
-          <w:sz w:val="20"/>
-          <w:szCs w:val="20"/>
-          <w:shd w:val="clear" w:color="auto" w:fill="FFFFFF"/>
-        </w:rPr>
-        <w:t>com.fullstack.ppmtool.web (it has controller class which basically communicates with the web)</w:t>
+        <w:t xml:space="preserve">Base Package: </w:t>
+      </w:r>
+      <w:proofErr w:type="spellStart"/>
+      <w:r>
+        <w:rPr>
+          <w:rFonts w:ascii="inherit" w:hAnsi="inherit"/>
+          <w:color w:val="4E4242"/>
+          <w:sz w:val="20"/>
+          <w:szCs w:val="20"/>
+          <w:shd w:val="clear" w:color="auto" w:fill="FFFFFF"/>
+        </w:rPr>
+        <w:t>Com.fullstack.ppmtool</w:t>
+      </w:r>
+      <w:proofErr w:type="spellEnd"/>
+      <w:r>
+        <w:rPr>
+          <w:rFonts w:ascii="inherit" w:hAnsi="inherit"/>
+          <w:color w:val="4E4242"/>
+          <w:sz w:val="20"/>
+          <w:szCs w:val="20"/>
+          <w:shd w:val="clear" w:color="auto" w:fill="FFFFFF"/>
+        </w:rPr>
+        <w:t xml:space="preserve"> and 4 </w:t>
+      </w:r>
+      <w:proofErr w:type="spellStart"/>
+      <w:r>
+        <w:rPr>
+          <w:rFonts w:ascii="inherit" w:hAnsi="inherit"/>
+          <w:color w:val="4E4242"/>
+          <w:sz w:val="20"/>
+          <w:szCs w:val="20"/>
+          <w:shd w:val="clear" w:color="auto" w:fill="FFFFFF"/>
+        </w:rPr>
+        <w:t>subpackages</w:t>
+      </w:r>
+      <w:proofErr w:type="spellEnd"/>
+      <w:r>
+        <w:rPr>
+          <w:rFonts w:ascii="inherit" w:hAnsi="inherit"/>
+          <w:color w:val="4E4242"/>
+          <w:sz w:val="20"/>
+          <w:szCs w:val="20"/>
+          <w:shd w:val="clear" w:color="auto" w:fill="FFFFFF"/>
+        </w:rPr>
+        <w:t>:</w:t>
+      </w:r>
+    </w:p>
+    <w:p>
+      <w:pPr>
+        <w:rPr>
+          <w:rFonts w:ascii="inherit" w:hAnsi="inherit"/>
+          <w:color w:val="4E4242"/>
+          <w:sz w:val="20"/>
+          <w:szCs w:val="20"/>
+          <w:shd w:val="clear" w:color="auto" w:fill="FFFFFF"/>
+        </w:rPr>
+      </w:pPr>
+      <w:proofErr w:type="spellStart"/>
+      <w:r>
+        <w:rPr>
+          <w:rFonts w:ascii="inherit" w:hAnsi="inherit"/>
+          <w:color w:val="4E4242"/>
+          <w:sz w:val="20"/>
+          <w:szCs w:val="20"/>
+          <w:shd w:val="clear" w:color="auto" w:fill="FFFFFF"/>
+        </w:rPr>
+        <w:t>com.fullstack.ppmtool.domain</w:t>
+      </w:r>
+      <w:proofErr w:type="spellEnd"/>
+      <w:r>
+        <w:rPr>
+          <w:rFonts w:ascii="inherit" w:hAnsi="inherit"/>
+          <w:color w:val="4E4242"/>
+          <w:sz w:val="20"/>
+          <w:szCs w:val="20"/>
+          <w:shd w:val="clear" w:color="auto" w:fill="FFFFFF"/>
+        </w:rPr>
+        <w:t xml:space="preserve"> ( which has the project class)</w:t>
+      </w:r>
+    </w:p>
+    <w:p>
+      <w:pPr>
+        <w:rPr>
+          <w:rFonts w:ascii="inherit" w:hAnsi="inherit"/>
+          <w:color w:val="4E4242"/>
+          <w:sz w:val="20"/>
+          <w:szCs w:val="20"/>
+          <w:shd w:val="clear" w:color="auto" w:fill="FFFFFF"/>
+        </w:rPr>
+      </w:pPr>
+      <w:proofErr w:type="spellStart"/>
+      <w:r>
+        <w:rPr>
+          <w:rFonts w:ascii="inherit" w:hAnsi="inherit"/>
+          <w:color w:val="4E4242"/>
+          <w:sz w:val="20"/>
+          <w:szCs w:val="20"/>
+          <w:shd w:val="clear" w:color="auto" w:fill="FFFFFF"/>
+        </w:rPr>
+        <w:t>com.fullstack.ppmtool.exceptions</w:t>
+      </w:r>
+      <w:proofErr w:type="spellEnd"/>
+      <w:r>
+        <w:rPr>
+          <w:rFonts w:ascii="inherit" w:hAnsi="inherit"/>
+          <w:color w:val="4E4242"/>
+          <w:sz w:val="20"/>
+          <w:szCs w:val="20"/>
+          <w:shd w:val="clear" w:color="auto" w:fill="FFFFFF"/>
+        </w:rPr>
+        <w:t xml:space="preserve"> for handling exceptions</w:t>
+      </w:r>
+    </w:p>
+    <w:p>
+      <w:pPr>
+        <w:rPr>
+          <w:rFonts w:ascii="inherit" w:hAnsi="inherit"/>
+          <w:color w:val="4E4242"/>
+          <w:sz w:val="20"/>
+          <w:szCs w:val="20"/>
+          <w:shd w:val="clear" w:color="auto" w:fill="FFFFFF"/>
+        </w:rPr>
+      </w:pPr>
+      <w:proofErr w:type="spellStart"/>
+      <w:r>
+        <w:rPr>
+          <w:rFonts w:ascii="inherit" w:hAnsi="inherit"/>
+          <w:color w:val="4E4242"/>
+          <w:sz w:val="20"/>
+          <w:szCs w:val="20"/>
+          <w:shd w:val="clear" w:color="auto" w:fill="FFFFFF"/>
+        </w:rPr>
+        <w:t>com.fullstack.ppmtool.repositories</w:t>
+      </w:r>
+      <w:proofErr w:type="spellEnd"/>
+      <w:r>
+        <w:rPr>
+          <w:rFonts w:ascii="inherit" w:hAnsi="inherit"/>
+          <w:color w:val="4E4242"/>
+          <w:sz w:val="20"/>
+          <w:szCs w:val="20"/>
+          <w:shd w:val="clear" w:color="auto" w:fill="FFFFFF"/>
+        </w:rPr>
+        <w:t xml:space="preserve"> for </w:t>
+      </w:r>
+      <w:proofErr w:type="spellStart"/>
+      <w:r>
+        <w:rPr>
+          <w:rFonts w:ascii="inherit" w:hAnsi="inherit"/>
+          <w:color w:val="4E4242"/>
+          <w:sz w:val="20"/>
+          <w:szCs w:val="20"/>
+          <w:shd w:val="clear" w:color="auto" w:fill="FFFFFF"/>
+        </w:rPr>
+        <w:t>projectRepository</w:t>
+      </w:r>
+      <w:proofErr w:type="spellEnd"/>
+      <w:r>
+        <w:rPr>
+          <w:rFonts w:ascii="inherit" w:hAnsi="inherit"/>
+          <w:color w:val="4E4242"/>
+          <w:sz w:val="20"/>
+          <w:szCs w:val="20"/>
+          <w:shd w:val="clear" w:color="auto" w:fill="FFFFFF"/>
+        </w:rPr>
+        <w:t>(it has project repository class)</w:t>
+      </w:r>
+    </w:p>
+    <w:p>
+      <w:pPr>
+        <w:rPr>
+          <w:rFonts w:ascii="inherit" w:hAnsi="inherit"/>
+          <w:color w:val="4E4242"/>
+          <w:sz w:val="20"/>
+          <w:szCs w:val="20"/>
+          <w:shd w:val="clear" w:color="auto" w:fill="FFFFFF"/>
+        </w:rPr>
+      </w:pPr>
+      <w:proofErr w:type="spellStart"/>
+      <w:r>
+        <w:rPr>
+          <w:rFonts w:ascii="inherit" w:hAnsi="inherit"/>
+          <w:color w:val="4E4242"/>
+          <w:sz w:val="20"/>
+          <w:szCs w:val="20"/>
+          <w:shd w:val="clear" w:color="auto" w:fill="FFFFFF"/>
+        </w:rPr>
+        <w:t>com.fullstack.ppmtool.services</w:t>
+      </w:r>
+      <w:proofErr w:type="spellEnd"/>
+      <w:r>
+        <w:rPr>
+          <w:rFonts w:ascii="inherit" w:hAnsi="inherit"/>
+          <w:color w:val="4E4242"/>
+          <w:sz w:val="20"/>
+          <w:szCs w:val="20"/>
+          <w:shd w:val="clear" w:color="auto" w:fill="FFFFFF"/>
+        </w:rPr>
+        <w:t xml:space="preserve"> for the persistent layer( It has the project service class which communicates with the repository class)</w:t>
+      </w:r>
+    </w:p>
+    <w:p>
+      <w:pPr>
+        <w:rPr>
+          <w:rFonts w:ascii="inherit" w:hAnsi="inherit"/>
+          <w:color w:val="4E4242"/>
+          <w:sz w:val="20"/>
+          <w:szCs w:val="20"/>
+          <w:shd w:val="clear" w:color="auto" w:fill="FFFFFF"/>
+        </w:rPr>
+      </w:pPr>
+      <w:proofErr w:type="spellStart"/>
+      <w:r>
+        <w:rPr>
+          <w:rFonts w:ascii="inherit" w:hAnsi="inherit"/>
+          <w:color w:val="4E4242"/>
+          <w:sz w:val="20"/>
+          <w:szCs w:val="20"/>
+          <w:shd w:val="clear" w:color="auto" w:fill="FFFFFF"/>
+        </w:rPr>
+        <w:t>com.fullstack.ppmtool.web</w:t>
+      </w:r>
+      <w:proofErr w:type="spellEnd"/>
+      <w:r>
+        <w:rPr>
+          <w:rFonts w:ascii="inherit" w:hAnsi="inherit"/>
+          <w:color w:val="4E4242"/>
+          <w:sz w:val="20"/>
+          <w:szCs w:val="20"/>
+          <w:shd w:val="clear" w:color="auto" w:fill="FFFFFF"/>
+        </w:rPr>
+        <w:t xml:space="preserve"> (it has controller class which basically communicates with the web)</w:t>
       </w:r>
     </w:p>
     <w:p>
@@ -1643,18 +1936,33 @@
           <w:shd w:val="clear" w:color="auto" w:fill="FFFFFF"/>
         </w:rPr>
       </w:pPr>
-      <w:r>
-        <w:rPr>
-          <w:rFonts w:ascii="inherit" w:hAnsi="inherit"/>
-          <w:b/>
-          <w:bCs/>
-          <w:color w:val="4E4242"/>
-          <w:sz w:val="20"/>
-          <w:szCs w:val="20"/>
-          <w:u w:val="single"/>
-          <w:shd w:val="clear" w:color="auto" w:fill="FFFFFF"/>
-        </w:rPr>
-        <w:t>ProjectController Class:</w:t>
+      <w:proofErr w:type="spellStart"/>
+      <w:r>
+        <w:rPr>
+          <w:rFonts w:ascii="inherit" w:hAnsi="inherit"/>
+          <w:b/>
+          <w:bCs/>
+          <w:color w:val="4E4242"/>
+          <w:sz w:val="20"/>
+          <w:szCs w:val="20"/>
+          <w:u w:val="single"/>
+          <w:shd w:val="clear" w:color="auto" w:fill="FFFFFF"/>
+        </w:rPr>
+        <w:t>ProjectController</w:t>
+      </w:r>
+      <w:proofErr w:type="spellEnd"/>
+      <w:r>
+        <w:rPr>
+          <w:rFonts w:ascii="inherit" w:hAnsi="inherit"/>
+          <w:b/>
+          <w:bCs/>
+          <w:color w:val="4E4242"/>
+          <w:sz w:val="20"/>
+          <w:szCs w:val="20"/>
+          <w:u w:val="single"/>
+          <w:shd w:val="clear" w:color="auto" w:fill="FFFFFF"/>
+        </w:rPr>
+        <w:t xml:space="preserve"> Class:</w:t>
       </w:r>
     </w:p>
     <w:p>
@@ -1725,7 +2033,29 @@
           <w:szCs w:val="20"/>
           <w:shd w:val="clear" w:color="auto" w:fill="FFFFFF"/>
         </w:rPr>
-        <w:t xml:space="preserve"> Controller communicates with the service class to implement the required functionality. So we have to do the dependency injection of the service bean to this class using “@AutoWired” annotation.</w:t>
+        <w:t xml:space="preserve"> Controller communicates with the service class to implement the required functionality. So we have to do the dependency injection of the service bean to this class using “@</w:t>
+      </w:r>
+      <w:proofErr w:type="spellStart"/>
+      <w:r>
+        <w:rPr>
+          <w:rFonts w:ascii="inherit" w:hAnsi="inherit"/>
+          <w:color w:val="4E4242"/>
+          <w:sz w:val="20"/>
+          <w:szCs w:val="20"/>
+          <w:shd w:val="clear" w:color="auto" w:fill="FFFFFF"/>
+        </w:rPr>
+        <w:t>AutoWired</w:t>
+      </w:r>
+      <w:proofErr w:type="spellEnd"/>
+      <w:r>
+        <w:rPr>
+          <w:rFonts w:ascii="inherit" w:hAnsi="inherit"/>
+          <w:color w:val="4E4242"/>
+          <w:sz w:val="20"/>
+          <w:szCs w:val="20"/>
+          <w:shd w:val="clear" w:color="auto" w:fill="FFFFFF"/>
+        </w:rPr>
+        <w:t>” annotation.</w:t>
       </w:r>
     </w:p>
     <w:p>
@@ -2142,18 +2472,33 @@
           <w:shd w:val="clear" w:color="auto" w:fill="FFFFFF"/>
         </w:rPr>
       </w:pPr>
-      <w:r>
-        <w:rPr>
-          <w:rFonts w:ascii="inherit" w:hAnsi="inherit"/>
-          <w:b/>
-          <w:bCs/>
-          <w:color w:val="4E4242"/>
-          <w:sz w:val="20"/>
-          <w:szCs w:val="20"/>
-          <w:u w:val="single"/>
-          <w:shd w:val="clear" w:color="auto" w:fill="FFFFFF"/>
-        </w:rPr>
-        <w:t>ProjectService Class:</w:t>
+      <w:proofErr w:type="spellStart"/>
+      <w:r>
+        <w:rPr>
+          <w:rFonts w:ascii="inherit" w:hAnsi="inherit"/>
+          <w:b/>
+          <w:bCs/>
+          <w:color w:val="4E4242"/>
+          <w:sz w:val="20"/>
+          <w:szCs w:val="20"/>
+          <w:u w:val="single"/>
+          <w:shd w:val="clear" w:color="auto" w:fill="FFFFFF"/>
+        </w:rPr>
+        <w:t>ProjectService</w:t>
+      </w:r>
+      <w:proofErr w:type="spellEnd"/>
+      <w:r>
+        <w:rPr>
+          <w:rFonts w:ascii="inherit" w:hAnsi="inherit"/>
+          <w:b/>
+          <w:bCs/>
+          <w:color w:val="4E4242"/>
+          <w:sz w:val="20"/>
+          <w:szCs w:val="20"/>
+          <w:u w:val="single"/>
+          <w:shd w:val="clear" w:color="auto" w:fill="FFFFFF"/>
+        </w:rPr>
+        <w:t xml:space="preserve"> Class:</w:t>
       </w:r>
       <w:r>
         <w:rPr>
@@ -2190,34 +2535,71 @@
           <w:szCs w:val="20"/>
           <w:shd w:val="clear" w:color="auto" w:fill="FFFFFF"/>
         </w:rPr>
-        <w:t>This class is used to implement the functionality requested by the controller by communicating with the repository. @Service annotation is used to represent the class as a service bean. Since service data relies on repository implementations, DI of the project Repository class should be done on the service class using “@AutoWired” annotation.</w:t>
-      </w:r>
-    </w:p>
-    <w:p>
-      <w:pPr>
-        <w:rPr>
-          <w:rFonts w:ascii="inherit" w:hAnsi="inherit"/>
-          <w:b/>
-          <w:bCs/>
-          <w:color w:val="4E4242"/>
-          <w:sz w:val="20"/>
-          <w:szCs w:val="20"/>
-          <w:u w:val="single"/>
-          <w:shd w:val="clear" w:color="auto" w:fill="FFFFFF"/>
-        </w:rPr>
-      </w:pPr>
-      <w:r>
-        <w:rPr>
-          <w:rFonts w:ascii="inherit" w:hAnsi="inherit"/>
-          <w:b/>
-          <w:bCs/>
-          <w:color w:val="4E4242"/>
-          <w:sz w:val="20"/>
-          <w:szCs w:val="20"/>
-          <w:u w:val="single"/>
-          <w:shd w:val="clear" w:color="auto" w:fill="FFFFFF"/>
-        </w:rPr>
-        <w:t>ProjectRepository Class:</w:t>
+        <w:t>This class is used to implement the functionality requested by the controller by communicating with the repository. @Service annotation is used to represent the class as a service bean. Since service data relies on repository implementations, DI of the project Repository class should be done on the service class using “@</w:t>
+      </w:r>
+      <w:proofErr w:type="spellStart"/>
+      <w:r>
+        <w:rPr>
+          <w:rFonts w:ascii="inherit" w:hAnsi="inherit"/>
+          <w:color w:val="4E4242"/>
+          <w:sz w:val="20"/>
+          <w:szCs w:val="20"/>
+          <w:shd w:val="clear" w:color="auto" w:fill="FFFFFF"/>
+        </w:rPr>
+        <w:t>AutoWired</w:t>
+      </w:r>
+      <w:proofErr w:type="spellEnd"/>
+      <w:r>
+        <w:rPr>
+          <w:rFonts w:ascii="inherit" w:hAnsi="inherit"/>
+          <w:color w:val="4E4242"/>
+          <w:sz w:val="20"/>
+          <w:szCs w:val="20"/>
+          <w:shd w:val="clear" w:color="auto" w:fill="FFFFFF"/>
+        </w:rPr>
+        <w:t>” annotation.</w:t>
+      </w:r>
+    </w:p>
+    <w:p>
+      <w:pPr>
+        <w:rPr>
+          <w:rFonts w:ascii="inherit" w:hAnsi="inherit"/>
+          <w:b/>
+          <w:bCs/>
+          <w:color w:val="4E4242"/>
+          <w:sz w:val="20"/>
+          <w:szCs w:val="20"/>
+          <w:u w:val="single"/>
+          <w:shd w:val="clear" w:color="auto" w:fill="FFFFFF"/>
+        </w:rPr>
+      </w:pPr>
+      <w:proofErr w:type="spellStart"/>
+      <w:r>
+        <w:rPr>
+          <w:rFonts w:ascii="inherit" w:hAnsi="inherit"/>
+          <w:b/>
+          <w:bCs/>
+          <w:color w:val="4E4242"/>
+          <w:sz w:val="20"/>
+          <w:szCs w:val="20"/>
+          <w:u w:val="single"/>
+          <w:shd w:val="clear" w:color="auto" w:fill="FFFFFF"/>
+        </w:rPr>
+        <w:t>ProjectRepository</w:t>
+      </w:r>
+      <w:proofErr w:type="spellEnd"/>
+      <w:r>
+        <w:rPr>
+          <w:rFonts w:ascii="inherit" w:hAnsi="inherit"/>
+          <w:b/>
+          <w:bCs/>
+          <w:color w:val="4E4242"/>
+          <w:sz w:val="20"/>
+          <w:szCs w:val="20"/>
+          <w:u w:val="single"/>
+          <w:shd w:val="clear" w:color="auto" w:fill="FFFFFF"/>
+        </w:rPr>
+        <w:t xml:space="preserve"> Class:</w:t>
       </w:r>
     </w:p>
     <w:p>
@@ -2288,15 +2670,27 @@
           <w:shd w:val="clear" w:color="auto" w:fill="FFFFFF"/>
         </w:rPr>
       </w:pPr>
-      <w:r>
-        <w:rPr>
-          <w:rFonts w:ascii="inherit" w:hAnsi="inherit"/>
-          <w:color w:val="4E4242"/>
-          <w:sz w:val="20"/>
-          <w:szCs w:val="20"/>
-          <w:shd w:val="clear" w:color="auto" w:fill="FFFFFF"/>
-        </w:rPr>
-        <w:t xml:space="preserve">CRUDRepository has 2 parameters : Entity class type and primary key type </w:t>
+      <w:proofErr w:type="spellStart"/>
+      <w:r>
+        <w:rPr>
+          <w:rFonts w:ascii="inherit" w:hAnsi="inherit"/>
+          <w:color w:val="4E4242"/>
+          <w:sz w:val="20"/>
+          <w:szCs w:val="20"/>
+          <w:shd w:val="clear" w:color="auto" w:fill="FFFFFF"/>
+        </w:rPr>
+        <w:t>CRUDRepository</w:t>
+      </w:r>
+      <w:proofErr w:type="spellEnd"/>
+      <w:r>
+        <w:rPr>
+          <w:rFonts w:ascii="inherit" w:hAnsi="inherit"/>
+          <w:color w:val="4E4242"/>
+          <w:sz w:val="20"/>
+          <w:szCs w:val="20"/>
+          <w:shd w:val="clear" w:color="auto" w:fill="FFFFFF"/>
+        </w:rPr>
+        <w:t xml:space="preserve"> has 2 parameters : Entity class type and primary key type </w:t>
       </w:r>
     </w:p>
     <w:p>
@@ -2366,20 +2760,9 @@
           <w:szCs w:val="20"/>
           <w:shd w:val="clear" w:color="auto" w:fill="E8F2FE"/>
         </w:rPr>
-        <w:t xml:space="preserve"> ProjectRepository  </w:t>
-      </w:r>
-      <w:r>
-        <w:rPr>
-          <w:rFonts w:ascii="Consolas" w:hAnsi="Consolas" w:cs="Consolas"/>
-          <w:b/>
-          <w:bCs/>
-          <w:color w:val="7F0055"/>
-          <w:sz w:val="20"/>
-          <w:szCs w:val="20"/>
-          <w:shd w:val="clear" w:color="auto" w:fill="E8F2FE"/>
-        </w:rPr>
-        <w:t>extends</w:t>
-      </w:r>
+        <w:t xml:space="preserve"> </w:t>
+      </w:r>
+      <w:proofErr w:type="spellStart"/>
       <w:r>
         <w:rPr>
           <w:rFonts w:ascii="Consolas" w:hAnsi="Consolas" w:cs="Consolas"/>
@@ -2388,7 +2771,62 @@
           <w:szCs w:val="20"/>
           <w:shd w:val="clear" w:color="auto" w:fill="E8F2FE"/>
         </w:rPr>
-        <w:t xml:space="preserve"> CrudRepository&lt;Project , Long&gt;</w:t>
+        <w:t>ProjectRepository</w:t>
+      </w:r>
+      <w:proofErr w:type="spellEnd"/>
+      <w:r>
+        <w:rPr>
+          <w:rFonts w:ascii="Consolas" w:hAnsi="Consolas" w:cs="Consolas"/>
+          <w:color w:val="000000"/>
+          <w:sz w:val="20"/>
+          <w:szCs w:val="20"/>
+          <w:shd w:val="clear" w:color="auto" w:fill="E8F2FE"/>
+        </w:rPr>
+        <w:t xml:space="preserve">  </w:t>
+      </w:r>
+      <w:r>
+        <w:rPr>
+          <w:rFonts w:ascii="Consolas" w:hAnsi="Consolas" w:cs="Consolas"/>
+          <w:b/>
+          <w:bCs/>
+          <w:color w:val="7F0055"/>
+          <w:sz w:val="20"/>
+          <w:szCs w:val="20"/>
+          <w:shd w:val="clear" w:color="auto" w:fill="E8F2FE"/>
+        </w:rPr>
+        <w:t>extends</w:t>
+      </w:r>
+      <w:r>
+        <w:rPr>
+          <w:rFonts w:ascii="Consolas" w:hAnsi="Consolas" w:cs="Consolas"/>
+          <w:color w:val="000000"/>
+          <w:sz w:val="20"/>
+          <w:szCs w:val="20"/>
+          <w:shd w:val="clear" w:color="auto" w:fill="E8F2FE"/>
+        </w:rPr>
+        <w:t xml:space="preserve"> </w:t>
+      </w:r>
+      <w:proofErr w:type="spellStart"/>
+      <w:r>
+        <w:rPr>
+          <w:rFonts w:ascii="Consolas" w:hAnsi="Consolas" w:cs="Consolas"/>
+          <w:color w:val="000000"/>
+          <w:sz w:val="20"/>
+          <w:szCs w:val="20"/>
+          <w:shd w:val="clear" w:color="auto" w:fill="E8F2FE"/>
+        </w:rPr>
+        <w:t>CrudRepository</w:t>
+      </w:r>
+      <w:proofErr w:type="spellEnd"/>
+      <w:r>
+        <w:rPr>
+          <w:rFonts w:ascii="Consolas" w:hAnsi="Consolas" w:cs="Consolas"/>
+          <w:color w:val="000000"/>
+          <w:sz w:val="20"/>
+          <w:szCs w:val="20"/>
+          <w:shd w:val="clear" w:color="auto" w:fill="E8F2FE"/>
+        </w:rPr>
+        <w:t>&lt;Project , Long&gt;</w:t>
       </w:r>
     </w:p>
     <w:p>
@@ -2461,7 +2899,59 @@
           <w:szCs w:val="20"/>
           <w:shd w:val="clear" w:color="auto" w:fill="FFFFFF"/>
         </w:rPr>
-        <w:t>1.React is a javascript library , created by facebook that allows components based development and also the use of JSX.</w:t>
+        <w:t xml:space="preserve">1.React is a </w:t>
+      </w:r>
+      <w:proofErr w:type="spellStart"/>
+      <w:r>
+        <w:rPr>
+          <w:rFonts w:ascii="inherit" w:hAnsi="inherit"/>
+          <w:b/>
+          <w:bCs/>
+          <w:color w:val="4E4242"/>
+          <w:sz w:val="20"/>
+          <w:szCs w:val="20"/>
+          <w:shd w:val="clear" w:color="auto" w:fill="FFFFFF"/>
+        </w:rPr>
+        <w:t>javascript</w:t>
+      </w:r>
+      <w:proofErr w:type="spellEnd"/>
+      <w:r>
+        <w:rPr>
+          <w:rFonts w:ascii="inherit" w:hAnsi="inherit"/>
+          <w:b/>
+          <w:bCs/>
+          <w:color w:val="4E4242"/>
+          <w:sz w:val="20"/>
+          <w:szCs w:val="20"/>
+          <w:shd w:val="clear" w:color="auto" w:fill="FFFFFF"/>
+        </w:rPr>
+        <w:t xml:space="preserve"> library , created by </w:t>
+      </w:r>
+      <w:proofErr w:type="spellStart"/>
+      <w:r>
+        <w:rPr>
+          <w:rFonts w:ascii="inherit" w:hAnsi="inherit"/>
+          <w:b/>
+          <w:bCs/>
+          <w:color w:val="4E4242"/>
+          <w:sz w:val="20"/>
+          <w:szCs w:val="20"/>
+          <w:shd w:val="clear" w:color="auto" w:fill="FFFFFF"/>
+        </w:rPr>
+        <w:t>facebook</w:t>
+      </w:r>
+      <w:proofErr w:type="spellEnd"/>
+      <w:r>
+        <w:rPr>
+          <w:rFonts w:ascii="inherit" w:hAnsi="inherit"/>
+          <w:b/>
+          <w:bCs/>
+          <w:color w:val="4E4242"/>
+          <w:sz w:val="20"/>
+          <w:szCs w:val="20"/>
+          <w:shd w:val="clear" w:color="auto" w:fill="FFFFFF"/>
+        </w:rPr>
+        <w:t xml:space="preserve"> that allows components based development and also the use of JSX.</w:t>
       </w:r>
     </w:p>
     <w:p>
@@ -2667,12 +3157,880 @@
       <w:pPr>
         <w:rPr>
           <w:rFonts w:ascii="inherit" w:hAnsi="inherit"/>
-          <w:color w:val="4E4242"/>
-          <w:sz w:val="20"/>
-          <w:szCs w:val="20"/>
-          <w:shd w:val="clear" w:color="auto" w:fill="FFFFFF"/>
-        </w:rPr>
-      </w:pPr>
+          <w:b/>
+          <w:bCs/>
+          <w:color w:val="4E4242"/>
+          <w:sz w:val="20"/>
+          <w:szCs w:val="20"/>
+          <w:shd w:val="clear" w:color="auto" w:fill="FFFFFF"/>
+        </w:rPr>
+      </w:pPr>
+      <w:r>
+        <w:rPr>
+          <w:rFonts w:ascii="inherit" w:hAnsi="inherit"/>
+          <w:b/>
+          <w:bCs/>
+          <w:color w:val="4E4242"/>
+          <w:sz w:val="20"/>
+          <w:szCs w:val="20"/>
+          <w:shd w:val="clear" w:color="auto" w:fill="FFFFFF"/>
+        </w:rPr>
+        <w:t>Steps to create and start a react app:</w:t>
+      </w:r>
+    </w:p>
+    <w:p>
+      <w:pPr>
+        <w:rPr>
+          <w:rFonts w:ascii="inherit" w:hAnsi="inherit"/>
+          <w:b/>
+          <w:bCs/>
+          <w:color w:val="4E4242"/>
+          <w:sz w:val="20"/>
+          <w:szCs w:val="20"/>
+          <w:shd w:val="clear" w:color="auto" w:fill="FFFFFF"/>
+        </w:rPr>
+      </w:pPr>
+    </w:p>
+    <w:p>
+      <w:pPr>
+        <w:rPr>
+          <w:rFonts w:ascii="inherit" w:hAnsi="inherit"/>
+          <w:b/>
+          <w:bCs/>
+          <w:color w:val="4E4242"/>
+          <w:sz w:val="20"/>
+          <w:szCs w:val="20"/>
+          <w:shd w:val="clear" w:color="auto" w:fill="FFFFFF"/>
+        </w:rPr>
+      </w:pPr>
+      <w:r>
+        <w:rPr>
+          <w:rFonts w:ascii="inherit" w:hAnsi="inherit"/>
+          <w:b/>
+          <w:bCs/>
+          <w:color w:val="4E4242"/>
+          <w:sz w:val="20"/>
+          <w:szCs w:val="20"/>
+          <w:shd w:val="clear" w:color="auto" w:fill="FFFFFF"/>
+        </w:rPr>
+        <w:t xml:space="preserve">1.Use the command </w:t>
+      </w:r>
+      <w:proofErr w:type="spellStart"/>
+      <w:r>
+        <w:rPr>
+          <w:rFonts w:ascii="Consolas" w:hAnsi="Consolas"/>
+          <w:color w:val="BFC7D5"/>
+          <w:sz w:val="23"/>
+          <w:szCs w:val="23"/>
+          <w:shd w:val="clear" w:color="auto" w:fill="292D3E"/>
+        </w:rPr>
+        <w:t>np</w:t>
+      </w:r>
+      <w:r>
+        <w:rPr>
+          <w:rFonts w:ascii="Consolas" w:hAnsi="Consolas"/>
+          <w:color w:val="BFC7D5"/>
+          <w:sz w:val="23"/>
+          <w:szCs w:val="23"/>
+          <w:shd w:val="clear" w:color="auto" w:fill="292D3E"/>
+        </w:rPr>
+        <w:t>m</w:t>
+      </w:r>
+      <w:proofErr w:type="spellEnd"/>
+      <w:r>
+        <w:rPr>
+          <w:rFonts w:ascii="Consolas" w:hAnsi="Consolas"/>
+          <w:color w:val="BFC7D5"/>
+          <w:sz w:val="23"/>
+          <w:szCs w:val="23"/>
+          <w:shd w:val="clear" w:color="auto" w:fill="292D3E"/>
+        </w:rPr>
+        <w:t xml:space="preserve"> create-react-app </w:t>
+      </w:r>
+      <w:r>
+        <w:rPr>
+          <w:rFonts w:ascii="Consolas" w:hAnsi="Consolas"/>
+          <w:color w:val="BFC7D5"/>
+          <w:sz w:val="23"/>
+          <w:szCs w:val="23"/>
+          <w:shd w:val="clear" w:color="auto" w:fill="292D3E"/>
+        </w:rPr>
+        <w:t xml:space="preserve">&lt;app name&gt; </w:t>
+      </w:r>
+      <w:r>
+        <w:rPr>
+          <w:rFonts w:ascii="inherit" w:hAnsi="inherit"/>
+          <w:b/>
+          <w:bCs/>
+          <w:color w:val="4E4242"/>
+          <w:sz w:val="20"/>
+          <w:szCs w:val="20"/>
+          <w:shd w:val="clear" w:color="auto" w:fill="FFFFFF"/>
+        </w:rPr>
+        <w:t xml:space="preserve"> </w:t>
+      </w:r>
+      <w:r>
+        <w:rPr>
+          <w:rFonts w:ascii="inherit" w:hAnsi="inherit"/>
+          <w:color w:val="4E4242"/>
+          <w:sz w:val="20"/>
+          <w:szCs w:val="20"/>
+          <w:shd w:val="clear" w:color="auto" w:fill="FFFFFF"/>
+        </w:rPr>
+        <w:t>to create the react application.</w:t>
+      </w:r>
+    </w:p>
+    <w:p>
+      <w:pPr>
+        <w:rPr>
+          <w:rFonts w:ascii="Consolas" w:hAnsi="Consolas"/>
+          <w:color w:val="BFC7D5"/>
+          <w:sz w:val="23"/>
+          <w:szCs w:val="23"/>
+          <w:shd w:val="clear" w:color="auto" w:fill="292D3E"/>
+        </w:rPr>
+      </w:pPr>
+      <w:r>
+        <w:rPr>
+          <w:rFonts w:ascii="inherit" w:hAnsi="inherit"/>
+          <w:color w:val="4E4242"/>
+          <w:sz w:val="20"/>
+          <w:szCs w:val="20"/>
+          <w:shd w:val="clear" w:color="auto" w:fill="FFFFFF"/>
+        </w:rPr>
+        <w:t>2.Upto now you need only 2 packages “ bootstrap” and “react-router-</w:t>
+      </w:r>
+      <w:proofErr w:type="spellStart"/>
+      <w:r>
+        <w:rPr>
+          <w:rFonts w:ascii="inherit" w:hAnsi="inherit"/>
+          <w:color w:val="4E4242"/>
+          <w:sz w:val="20"/>
+          <w:szCs w:val="20"/>
+          <w:shd w:val="clear" w:color="auto" w:fill="FFFFFF"/>
+        </w:rPr>
+        <w:t>dom</w:t>
+      </w:r>
+      <w:proofErr w:type="spellEnd"/>
+      <w:r>
+        <w:rPr>
+          <w:rFonts w:ascii="inherit" w:hAnsi="inherit"/>
+          <w:color w:val="4E4242"/>
+          <w:sz w:val="20"/>
+          <w:szCs w:val="20"/>
+          <w:shd w:val="clear" w:color="auto" w:fill="FFFFFF"/>
+        </w:rPr>
+        <w:t xml:space="preserve">” . To install these packages , use the commands </w:t>
+      </w:r>
+      <w:proofErr w:type="spellStart"/>
+      <w:r>
+        <w:rPr>
+          <w:rFonts w:ascii="Consolas" w:hAnsi="Consolas"/>
+          <w:color w:val="BFC7D5"/>
+          <w:sz w:val="23"/>
+          <w:szCs w:val="23"/>
+          <w:shd w:val="clear" w:color="auto" w:fill="292D3E"/>
+        </w:rPr>
+        <w:t>npm</w:t>
+      </w:r>
+      <w:proofErr w:type="spellEnd"/>
+      <w:r>
+        <w:rPr>
+          <w:rFonts w:ascii="Consolas" w:hAnsi="Consolas"/>
+          <w:color w:val="BFC7D5"/>
+          <w:sz w:val="23"/>
+          <w:szCs w:val="23"/>
+          <w:shd w:val="clear" w:color="auto" w:fill="292D3E"/>
+        </w:rPr>
+        <w:t xml:space="preserve"> install react-router-</w:t>
+      </w:r>
+      <w:proofErr w:type="spellStart"/>
+      <w:r>
+        <w:rPr>
+          <w:rFonts w:ascii="Consolas" w:hAnsi="Consolas"/>
+          <w:color w:val="BFC7D5"/>
+          <w:sz w:val="23"/>
+          <w:szCs w:val="23"/>
+          <w:shd w:val="clear" w:color="auto" w:fill="292D3E"/>
+        </w:rPr>
+        <w:t>dom</w:t>
+      </w:r>
+      <w:proofErr w:type="spellEnd"/>
+      <w:r>
+        <w:rPr>
+          <w:rFonts w:ascii="Consolas" w:hAnsi="Consolas"/>
+          <w:color w:val="BFC7D5"/>
+          <w:sz w:val="23"/>
+          <w:szCs w:val="23"/>
+          <w:shd w:val="clear" w:color="auto" w:fill="292D3E"/>
+        </w:rPr>
+        <w:t xml:space="preserve"> and </w:t>
+      </w:r>
+      <w:proofErr w:type="spellStart"/>
+      <w:r>
+        <w:rPr>
+          <w:rFonts w:ascii="Consolas" w:hAnsi="Consolas"/>
+          <w:color w:val="BFC7D5"/>
+          <w:sz w:val="23"/>
+          <w:szCs w:val="23"/>
+          <w:shd w:val="clear" w:color="auto" w:fill="292D3E"/>
+        </w:rPr>
+        <w:t>npm</w:t>
+      </w:r>
+      <w:proofErr w:type="spellEnd"/>
+      <w:r>
+        <w:rPr>
+          <w:rFonts w:ascii="Consolas" w:hAnsi="Consolas"/>
+          <w:color w:val="BFC7D5"/>
+          <w:sz w:val="23"/>
+          <w:szCs w:val="23"/>
+          <w:shd w:val="clear" w:color="auto" w:fill="292D3E"/>
+        </w:rPr>
+        <w:t xml:space="preserve"> install bootstrap.</w:t>
+      </w:r>
+    </w:p>
+    <w:p>
+      <w:pPr>
+        <w:rPr>
+          <w:rFonts w:ascii="inherit" w:hAnsi="inherit"/>
+          <w:color w:val="4E4242"/>
+          <w:sz w:val="20"/>
+          <w:szCs w:val="20"/>
+          <w:shd w:val="clear" w:color="auto" w:fill="FFFFFF"/>
+        </w:rPr>
+      </w:pPr>
+      <w:r>
+        <w:rPr>
+          <w:rFonts w:ascii="inherit" w:hAnsi="inherit"/>
+          <w:color w:val="4E4242"/>
+          <w:sz w:val="20"/>
+          <w:szCs w:val="20"/>
+          <w:shd w:val="clear" w:color="auto" w:fill="FFFFFF"/>
+        </w:rPr>
+        <w:t>Workflow of the project:</w:t>
+      </w:r>
+    </w:p>
+    <w:p>
+      <w:pPr>
+        <w:rPr>
+          <w:rFonts w:ascii="inherit" w:hAnsi="inherit"/>
+          <w:color w:val="4E4242"/>
+          <w:sz w:val="20"/>
+          <w:szCs w:val="20"/>
+          <w:shd w:val="clear" w:color="auto" w:fill="FFFFFF"/>
+        </w:rPr>
+      </w:pPr>
+      <w:r>
+        <w:rPr>
+          <w:rFonts w:ascii="inherit" w:hAnsi="inherit"/>
+          <w:color w:val="4E4242"/>
+          <w:sz w:val="20"/>
+          <w:szCs w:val="20"/>
+          <w:shd w:val="clear" w:color="auto" w:fill="FFFFFF"/>
+        </w:rPr>
+        <w:t xml:space="preserve">1.First create the project using the command </w:t>
+      </w:r>
+      <w:proofErr w:type="spellStart"/>
+      <w:r>
+        <w:rPr>
+          <w:rFonts w:ascii="inherit" w:hAnsi="inherit"/>
+          <w:color w:val="4E4242"/>
+          <w:sz w:val="20"/>
+          <w:szCs w:val="20"/>
+          <w:shd w:val="clear" w:color="auto" w:fill="FFFFFF"/>
+        </w:rPr>
+        <w:t>npm</w:t>
+      </w:r>
+      <w:proofErr w:type="spellEnd"/>
+      <w:r>
+        <w:rPr>
+          <w:rFonts w:ascii="inherit" w:hAnsi="inherit"/>
+          <w:color w:val="4E4242"/>
+          <w:sz w:val="20"/>
+          <w:szCs w:val="20"/>
+          <w:shd w:val="clear" w:color="auto" w:fill="FFFFFF"/>
+        </w:rPr>
+        <w:t xml:space="preserve"> create-react-app &lt;app name&gt;</w:t>
+      </w:r>
+    </w:p>
+    <w:p>
+      <w:pPr>
+        <w:rPr>
+          <w:rFonts w:ascii="inherit" w:hAnsi="inherit"/>
+          <w:color w:val="4E4242"/>
+          <w:sz w:val="20"/>
+          <w:szCs w:val="20"/>
+          <w:shd w:val="clear" w:color="auto" w:fill="FFFFFF"/>
+        </w:rPr>
+      </w:pPr>
+      <w:r>
+        <w:rPr>
+          <w:rFonts w:ascii="inherit" w:hAnsi="inherit"/>
+          <w:color w:val="4E4242"/>
+          <w:sz w:val="20"/>
+          <w:szCs w:val="20"/>
+          <w:shd w:val="clear" w:color="auto" w:fill="FFFFFF"/>
+        </w:rPr>
+        <w:t>2.A react project will be created with all the necessary dependencies installed.</w:t>
+      </w:r>
+    </w:p>
+    <w:p>
+      <w:pPr>
+        <w:rPr>
+          <w:rFonts w:ascii="inherit" w:hAnsi="inherit"/>
+          <w:color w:val="4E4242"/>
+          <w:sz w:val="20"/>
+          <w:szCs w:val="20"/>
+          <w:shd w:val="clear" w:color="auto" w:fill="FFFFFF"/>
+        </w:rPr>
+      </w:pPr>
+      <w:r>
+        <w:rPr>
+          <w:rFonts w:ascii="inherit" w:hAnsi="inherit"/>
+          <w:color w:val="4E4242"/>
+          <w:sz w:val="20"/>
+          <w:szCs w:val="20"/>
+          <w:shd w:val="clear" w:color="auto" w:fill="FFFFFF"/>
+        </w:rPr>
+        <w:t>3. The main files in the project are index.html , index.js and app.js</w:t>
+      </w:r>
+    </w:p>
+    <w:p>
+      <w:pPr>
+        <w:rPr>
+          <w:rFonts w:ascii="inherit" w:hAnsi="inherit"/>
+          <w:color w:val="4E4242"/>
+          <w:sz w:val="20"/>
+          <w:szCs w:val="20"/>
+          <w:shd w:val="clear" w:color="auto" w:fill="FFFFFF"/>
+        </w:rPr>
+      </w:pPr>
+      <w:r>
+        <w:rPr>
+          <w:rFonts w:ascii="inherit" w:hAnsi="inherit"/>
+          <w:color w:val="4E4242"/>
+          <w:sz w:val="20"/>
+          <w:szCs w:val="20"/>
+          <w:shd w:val="clear" w:color="auto" w:fill="FFFFFF"/>
+        </w:rPr>
+        <w:t>4. In the index. Js , it will be already mentioned that rendered view for the index.html is app.js. So the work should be on app.js.</w:t>
+      </w:r>
+    </w:p>
+    <w:p>
+      <w:pPr>
+        <w:rPr>
+          <w:rFonts w:ascii="inherit" w:hAnsi="inherit"/>
+          <w:color w:val="4E4242"/>
+          <w:sz w:val="20"/>
+          <w:szCs w:val="20"/>
+          <w:shd w:val="clear" w:color="auto" w:fill="FFFFFF"/>
+        </w:rPr>
+      </w:pPr>
+      <w:r>
+        <w:rPr>
+          <w:rFonts w:ascii="inherit" w:hAnsi="inherit"/>
+          <w:color w:val="4E4242"/>
+          <w:sz w:val="20"/>
+          <w:szCs w:val="20"/>
+          <w:shd w:val="clear" w:color="auto" w:fill="FFFFFF"/>
+        </w:rPr>
+        <w:t>5.First create a new folder components, to list all the components. Then create class level components called Dashboard and Header.js.</w:t>
+      </w:r>
+    </w:p>
+    <w:p>
+      <w:pPr>
+        <w:rPr>
+          <w:rFonts w:ascii="inherit" w:hAnsi="inherit"/>
+          <w:color w:val="4E4242"/>
+          <w:sz w:val="20"/>
+          <w:szCs w:val="20"/>
+          <w:shd w:val="clear" w:color="auto" w:fill="FFFFFF"/>
+        </w:rPr>
+      </w:pPr>
+      <w:r>
+        <w:rPr>
+          <w:rFonts w:ascii="inherit" w:hAnsi="inherit"/>
+          <w:color w:val="4E4242"/>
+          <w:sz w:val="20"/>
+          <w:szCs w:val="20"/>
+          <w:shd w:val="clear" w:color="auto" w:fill="FFFFFF"/>
+        </w:rPr>
+        <w:t>Why these are class level components: The dashboard and navigation bar states and lifecycles are needed for the projects. If we don’t need them we can create functional level components.</w:t>
+      </w:r>
+    </w:p>
+    <w:p>
+      <w:pPr>
+        <w:rPr>
+          <w:rFonts w:ascii="inherit" w:hAnsi="inherit"/>
+          <w:color w:val="4E4242"/>
+          <w:sz w:val="20"/>
+          <w:szCs w:val="20"/>
+          <w:shd w:val="clear" w:color="auto" w:fill="FFFFFF"/>
+        </w:rPr>
+      </w:pPr>
+      <w:r>
+        <w:rPr>
+          <w:rFonts w:ascii="inherit" w:hAnsi="inherit"/>
+          <w:color w:val="4E4242"/>
+          <w:sz w:val="20"/>
+          <w:szCs w:val="20"/>
+          <w:shd w:val="clear" w:color="auto" w:fill="FFFFFF"/>
+        </w:rPr>
+        <w:t>6.In the Dashboard.js use the command ‘</w:t>
+      </w:r>
+      <w:proofErr w:type="spellStart"/>
+      <w:r>
+        <w:rPr>
+          <w:rFonts w:ascii="inherit" w:hAnsi="inherit"/>
+          <w:color w:val="4E4242"/>
+          <w:sz w:val="20"/>
+          <w:szCs w:val="20"/>
+          <w:shd w:val="clear" w:color="auto" w:fill="FFFFFF"/>
+        </w:rPr>
+        <w:t>rcc</w:t>
+      </w:r>
+      <w:proofErr w:type="spellEnd"/>
+      <w:r>
+        <w:rPr>
+          <w:rFonts w:ascii="inherit" w:hAnsi="inherit"/>
+          <w:color w:val="4E4242"/>
+          <w:sz w:val="20"/>
+          <w:szCs w:val="20"/>
+          <w:shd w:val="clear" w:color="auto" w:fill="FFFFFF"/>
+        </w:rPr>
+        <w:t>’ to get the entire definition of the class level component and make sure you return the content needed for the dashboard.</w:t>
+      </w:r>
+    </w:p>
+    <w:p>
+      <w:pPr>
+        <w:rPr>
+          <w:rFonts w:ascii="inherit" w:hAnsi="inherit"/>
+          <w:color w:val="4E4242"/>
+          <w:sz w:val="20"/>
+          <w:szCs w:val="20"/>
+          <w:shd w:val="clear" w:color="auto" w:fill="FFFFFF"/>
+        </w:rPr>
+      </w:pPr>
+      <w:r>
+        <w:rPr>
+          <w:rFonts w:ascii="inherit" w:hAnsi="inherit"/>
+          <w:color w:val="4E4242"/>
+          <w:sz w:val="20"/>
+          <w:szCs w:val="20"/>
+          <w:shd w:val="clear" w:color="auto" w:fill="FFFFFF"/>
+        </w:rPr>
+        <w:t>7.In the Header.js return all the content for the navigation bar.</w:t>
+      </w:r>
+    </w:p>
+    <w:p>
+      <w:pPr>
+        <w:rPr>
+          <w:rFonts w:ascii="inherit" w:hAnsi="inherit"/>
+          <w:color w:val="4E4242"/>
+          <w:sz w:val="20"/>
+          <w:szCs w:val="20"/>
+          <w:shd w:val="clear" w:color="auto" w:fill="FFFFFF"/>
+        </w:rPr>
+      </w:pPr>
+      <w:r>
+        <w:rPr>
+          <w:rFonts w:ascii="inherit" w:hAnsi="inherit"/>
+          <w:color w:val="4E4242"/>
+          <w:sz w:val="20"/>
+          <w:szCs w:val="20"/>
+          <w:shd w:val="clear" w:color="auto" w:fill="FFFFFF"/>
+        </w:rPr>
+        <w:t xml:space="preserve">8. In the app.js return &lt;Header /&gt; and &lt;Dashboard /&gt; under a single &lt;div&gt; &lt;/div&gt; element </w:t>
+      </w:r>
+    </w:p>
+    <w:p>
+      <w:pPr>
+        <w:rPr>
+          <w:rFonts w:ascii="inherit" w:hAnsi="inherit"/>
+          <w:color w:val="4E4242"/>
+          <w:sz w:val="20"/>
+          <w:szCs w:val="20"/>
+          <w:shd w:val="clear" w:color="auto" w:fill="FFFFFF"/>
+        </w:rPr>
+      </w:pPr>
+      <w:r>
+        <w:rPr>
+          <w:rFonts w:ascii="inherit" w:hAnsi="inherit"/>
+          <w:color w:val="4E4242"/>
+          <w:sz w:val="20"/>
+          <w:szCs w:val="20"/>
+          <w:shd w:val="clear" w:color="auto" w:fill="FFFFFF"/>
+        </w:rPr>
+        <w:t>Adding Routing part for the project:</w:t>
+      </w:r>
+    </w:p>
+    <w:p>
+      <w:pPr>
+        <w:rPr>
+          <w:rFonts w:ascii="inherit" w:hAnsi="inherit"/>
+          <w:color w:val="4E4242"/>
+          <w:sz w:val="20"/>
+          <w:szCs w:val="20"/>
+          <w:shd w:val="clear" w:color="auto" w:fill="FFFFFF"/>
+        </w:rPr>
+      </w:pPr>
+      <w:r>
+        <w:rPr>
+          <w:rFonts w:ascii="inherit" w:hAnsi="inherit"/>
+          <w:color w:val="4E4242"/>
+          <w:sz w:val="20"/>
+          <w:szCs w:val="20"/>
+          <w:shd w:val="clear" w:color="auto" w:fill="FFFFFF"/>
+        </w:rPr>
+        <w:t xml:space="preserve">1.To add the routing functionality to the application install the package </w:t>
+      </w:r>
+      <w:proofErr w:type="spellStart"/>
+      <w:r>
+        <w:rPr>
+          <w:rFonts w:ascii="inherit" w:hAnsi="inherit"/>
+          <w:color w:val="4E4242"/>
+          <w:sz w:val="20"/>
+          <w:szCs w:val="20"/>
+          <w:shd w:val="clear" w:color="auto" w:fill="FFFFFF"/>
+        </w:rPr>
+        <w:t>npm</w:t>
+      </w:r>
+      <w:proofErr w:type="spellEnd"/>
+      <w:r>
+        <w:rPr>
+          <w:rFonts w:ascii="inherit" w:hAnsi="inherit"/>
+          <w:color w:val="4E4242"/>
+          <w:sz w:val="20"/>
+          <w:szCs w:val="20"/>
+          <w:shd w:val="clear" w:color="auto" w:fill="FFFFFF"/>
+        </w:rPr>
+        <w:t>-react-route dom.</w:t>
+      </w:r>
+    </w:p>
+    <w:p>
+      <w:pPr>
+        <w:rPr>
+          <w:rFonts w:ascii="inherit" w:hAnsi="inherit"/>
+          <w:color w:val="4E4242"/>
+          <w:sz w:val="20"/>
+          <w:szCs w:val="20"/>
+          <w:shd w:val="clear" w:color="auto" w:fill="FFFFFF"/>
+        </w:rPr>
+      </w:pPr>
+      <w:r>
+        <w:rPr>
+          <w:rFonts w:ascii="inherit" w:hAnsi="inherit"/>
+          <w:color w:val="4E4242"/>
+          <w:sz w:val="20"/>
+          <w:szCs w:val="20"/>
+          <w:shd w:val="clear" w:color="auto" w:fill="FFFFFF"/>
+        </w:rPr>
+        <w:t>2.Under the components folder , add a project folder and create a file create Project button. This button will be used to create the project.  Import the module {Link} from the react-router-</w:t>
+      </w:r>
+      <w:proofErr w:type="spellStart"/>
+      <w:r>
+        <w:rPr>
+          <w:rFonts w:ascii="inherit" w:hAnsi="inherit"/>
+          <w:color w:val="4E4242"/>
+          <w:sz w:val="20"/>
+          <w:szCs w:val="20"/>
+          <w:shd w:val="clear" w:color="auto" w:fill="FFFFFF"/>
+        </w:rPr>
+        <w:t>dom</w:t>
+      </w:r>
+      <w:proofErr w:type="spellEnd"/>
+      <w:r>
+        <w:rPr>
+          <w:rFonts w:ascii="inherit" w:hAnsi="inherit"/>
+          <w:color w:val="4E4242"/>
+          <w:sz w:val="20"/>
+          <w:szCs w:val="20"/>
+          <w:shd w:val="clear" w:color="auto" w:fill="FFFFFF"/>
+        </w:rPr>
+        <w:t xml:space="preserve"> to use &lt;Link&gt;&lt;/Link&gt; attribute. This attribute can be thought of as like &lt;a </w:t>
+      </w:r>
+      <w:proofErr w:type="spellStart"/>
+      <w:r>
+        <w:rPr>
+          <w:rFonts w:ascii="inherit" w:hAnsi="inherit"/>
+          <w:color w:val="4E4242"/>
+          <w:sz w:val="20"/>
+          <w:szCs w:val="20"/>
+          <w:shd w:val="clear" w:color="auto" w:fill="FFFFFF"/>
+        </w:rPr>
+        <w:t>href</w:t>
+      </w:r>
+      <w:proofErr w:type="spellEnd"/>
+      <w:r>
+        <w:rPr>
+          <w:rFonts w:ascii="inherit" w:hAnsi="inherit"/>
+          <w:color w:val="4E4242"/>
+          <w:sz w:val="20"/>
+          <w:szCs w:val="20"/>
+          <w:shd w:val="clear" w:color="auto" w:fill="FFFFFF"/>
+        </w:rPr>
+        <w:t xml:space="preserve">=”#”&gt;&lt;/a&gt;. The link will redirect to </w:t>
+      </w:r>
+      <w:r>
+        <w:rPr>
+          <w:rFonts w:ascii="inherit" w:hAnsi="inherit"/>
+          <w:color w:val="4E4242"/>
+          <w:sz w:val="20"/>
+          <w:szCs w:val="20"/>
+          <w:shd w:val="clear" w:color="auto" w:fill="FFFFFF"/>
+        </w:rPr>
+        <w:t>path “/</w:t>
+      </w:r>
+      <w:proofErr w:type="spellStart"/>
+      <w:r>
+        <w:rPr>
+          <w:rFonts w:ascii="inherit" w:hAnsi="inherit"/>
+          <w:color w:val="4E4242"/>
+          <w:sz w:val="20"/>
+          <w:szCs w:val="20"/>
+          <w:shd w:val="clear" w:color="auto" w:fill="FFFFFF"/>
+        </w:rPr>
+        <w:t>addProject</w:t>
+      </w:r>
+      <w:proofErr w:type="spellEnd"/>
+      <w:r>
+        <w:rPr>
+          <w:rFonts w:ascii="inherit" w:hAnsi="inherit"/>
+          <w:color w:val="4E4242"/>
+          <w:sz w:val="20"/>
+          <w:szCs w:val="20"/>
+          <w:shd w:val="clear" w:color="auto" w:fill="FFFFFF"/>
+        </w:rPr>
+        <w:t>”</w:t>
+      </w:r>
+      <w:r>
+        <w:rPr>
+          <w:rFonts w:ascii="inherit" w:hAnsi="inherit"/>
+          <w:color w:val="4E4242"/>
+          <w:sz w:val="20"/>
+          <w:szCs w:val="20"/>
+          <w:shd w:val="clear" w:color="auto" w:fill="FFFFFF"/>
+        </w:rPr>
+        <w:t>.</w:t>
+      </w:r>
+    </w:p>
+    <w:p>
+      <w:pPr>
+        <w:rPr>
+          <w:rFonts w:ascii="inherit" w:hAnsi="inherit"/>
+          <w:color w:val="4E4242"/>
+          <w:sz w:val="20"/>
+          <w:szCs w:val="20"/>
+          <w:shd w:val="clear" w:color="auto" w:fill="FFFFFF"/>
+        </w:rPr>
+      </w:pPr>
+      <w:r>
+        <w:rPr>
+          <w:rFonts w:ascii="inherit" w:hAnsi="inherit"/>
+          <w:color w:val="4E4242"/>
+          <w:sz w:val="20"/>
+          <w:szCs w:val="20"/>
+          <w:shd w:val="clear" w:color="auto" w:fill="FFFFFF"/>
+        </w:rPr>
+        <w:lastRenderedPageBreak/>
+        <w:t>3.In the app.js folder, then import {</w:t>
+      </w:r>
+      <w:proofErr w:type="spellStart"/>
+      <w:r>
+        <w:rPr>
+          <w:rFonts w:ascii="inherit" w:hAnsi="inherit"/>
+          <w:color w:val="4E4242"/>
+          <w:sz w:val="20"/>
+          <w:szCs w:val="20"/>
+          <w:shd w:val="clear" w:color="auto" w:fill="FFFFFF"/>
+        </w:rPr>
+        <w:t>BrowserRouter</w:t>
+      </w:r>
+      <w:proofErr w:type="spellEnd"/>
+      <w:r>
+        <w:rPr>
+          <w:rFonts w:ascii="inherit" w:hAnsi="inherit"/>
+          <w:color w:val="4E4242"/>
+          <w:sz w:val="20"/>
+          <w:szCs w:val="20"/>
+          <w:shd w:val="clear" w:color="auto" w:fill="FFFFFF"/>
+        </w:rPr>
+        <w:t xml:space="preserve"> and Route} packages a wrap the return element inside the &lt;</w:t>
+      </w:r>
+      <w:proofErr w:type="spellStart"/>
+      <w:r>
+        <w:rPr>
+          <w:rFonts w:ascii="inherit" w:hAnsi="inherit"/>
+          <w:color w:val="4E4242"/>
+          <w:sz w:val="20"/>
+          <w:szCs w:val="20"/>
+          <w:shd w:val="clear" w:color="auto" w:fill="FFFFFF"/>
+        </w:rPr>
+        <w:t>BrowserRouter</w:t>
+      </w:r>
+      <w:proofErr w:type="spellEnd"/>
+      <w:r>
+        <w:rPr>
+          <w:rFonts w:ascii="inherit" w:hAnsi="inherit"/>
+          <w:color w:val="4E4242"/>
+          <w:sz w:val="20"/>
+          <w:szCs w:val="20"/>
+          <w:shd w:val="clear" w:color="auto" w:fill="FFFFFF"/>
+        </w:rPr>
+        <w:t>&gt;&lt;./</w:t>
+      </w:r>
+      <w:proofErr w:type="spellStart"/>
+      <w:r>
+        <w:rPr>
+          <w:rFonts w:ascii="inherit" w:hAnsi="inherit"/>
+          <w:color w:val="4E4242"/>
+          <w:sz w:val="20"/>
+          <w:szCs w:val="20"/>
+          <w:shd w:val="clear" w:color="auto" w:fill="FFFFFF"/>
+        </w:rPr>
+        <w:t>BrowserRouter</w:t>
+      </w:r>
+      <w:proofErr w:type="spellEnd"/>
+      <w:r>
+        <w:rPr>
+          <w:rFonts w:ascii="inherit" w:hAnsi="inherit"/>
+          <w:color w:val="4E4242"/>
+          <w:sz w:val="20"/>
+          <w:szCs w:val="20"/>
+          <w:shd w:val="clear" w:color="auto" w:fill="FFFFFF"/>
+        </w:rPr>
+        <w:t>&gt; element to use the routing functionalities.</w:t>
+      </w:r>
+    </w:p>
+    <w:p>
+      <w:pPr>
+        <w:rPr>
+          <w:rFonts w:ascii="inherit" w:hAnsi="inherit"/>
+          <w:color w:val="4E4242"/>
+          <w:sz w:val="20"/>
+          <w:szCs w:val="20"/>
+          <w:shd w:val="clear" w:color="auto" w:fill="FFFFFF"/>
+        </w:rPr>
+      </w:pPr>
+      <w:r>
+        <w:rPr>
+          <w:rFonts w:ascii="inherit" w:hAnsi="inherit"/>
+          <w:color w:val="4E4242"/>
+          <w:sz w:val="20"/>
+          <w:szCs w:val="20"/>
+          <w:shd w:val="clear" w:color="auto" w:fill="FFFFFF"/>
+        </w:rPr>
+        <w:t xml:space="preserve">4.To route the </w:t>
+      </w:r>
+      <w:proofErr w:type="spellStart"/>
+      <w:r>
+        <w:rPr>
+          <w:rFonts w:ascii="inherit" w:hAnsi="inherit"/>
+          <w:color w:val="4E4242"/>
+          <w:sz w:val="20"/>
+          <w:szCs w:val="20"/>
+          <w:shd w:val="clear" w:color="auto" w:fill="FFFFFF"/>
+        </w:rPr>
+        <w:t>createprojectbutton</w:t>
+      </w:r>
+      <w:proofErr w:type="spellEnd"/>
+      <w:r>
+        <w:rPr>
+          <w:rFonts w:ascii="inherit" w:hAnsi="inherit"/>
+          <w:color w:val="4E4242"/>
+          <w:sz w:val="20"/>
+          <w:szCs w:val="20"/>
+          <w:shd w:val="clear" w:color="auto" w:fill="FFFFFF"/>
+        </w:rPr>
+        <w:t xml:space="preserve"> to the </w:t>
+      </w:r>
+      <w:proofErr w:type="spellStart"/>
+      <w:r>
+        <w:rPr>
+          <w:rFonts w:ascii="inherit" w:hAnsi="inherit"/>
+          <w:color w:val="4E4242"/>
+          <w:sz w:val="20"/>
+          <w:szCs w:val="20"/>
+          <w:shd w:val="clear" w:color="auto" w:fill="FFFFFF"/>
+        </w:rPr>
+        <w:t>addproject</w:t>
+      </w:r>
+      <w:proofErr w:type="spellEnd"/>
+      <w:r>
+        <w:rPr>
+          <w:rFonts w:ascii="inherit" w:hAnsi="inherit"/>
+          <w:color w:val="4E4242"/>
+          <w:sz w:val="20"/>
+          <w:szCs w:val="20"/>
+          <w:shd w:val="clear" w:color="auto" w:fill="FFFFFF"/>
+        </w:rPr>
+        <w:t xml:space="preserve"> component, write the code using Route module as:</w:t>
+      </w:r>
+    </w:p>
+    <w:p>
+      <w:pPr>
+        <w:rPr>
+          <w:rFonts w:ascii="inherit" w:hAnsi="inherit"/>
+          <w:color w:val="4E4242"/>
+          <w:sz w:val="20"/>
+          <w:szCs w:val="20"/>
+          <w:shd w:val="clear" w:color="auto" w:fill="FFFFFF"/>
+        </w:rPr>
+      </w:pPr>
+      <w:r>
+        <w:rPr>
+          <w:rFonts w:ascii="inherit" w:hAnsi="inherit"/>
+          <w:color w:val="4E4242"/>
+          <w:sz w:val="20"/>
+          <w:szCs w:val="20"/>
+          <w:shd w:val="clear" w:color="auto" w:fill="FFFFFF"/>
+        </w:rPr>
+        <w:t>&lt;Route path =”/</w:t>
+      </w:r>
+      <w:proofErr w:type="spellStart"/>
+      <w:r>
+        <w:rPr>
+          <w:rFonts w:ascii="inherit" w:hAnsi="inherit"/>
+          <w:color w:val="4E4242"/>
+          <w:sz w:val="20"/>
+          <w:szCs w:val="20"/>
+          <w:shd w:val="clear" w:color="auto" w:fill="FFFFFF"/>
+        </w:rPr>
+        <w:t>addProject</w:t>
+      </w:r>
+      <w:proofErr w:type="spellEnd"/>
+      <w:r>
+        <w:rPr>
+          <w:rFonts w:ascii="inherit" w:hAnsi="inherit"/>
+          <w:color w:val="4E4242"/>
+          <w:sz w:val="20"/>
+          <w:szCs w:val="20"/>
+          <w:shd w:val="clear" w:color="auto" w:fill="FFFFFF"/>
+        </w:rPr>
+        <w:t>” component=”</w:t>
+      </w:r>
+      <w:proofErr w:type="spellStart"/>
+      <w:r>
+        <w:rPr>
+          <w:rFonts w:ascii="inherit" w:hAnsi="inherit"/>
+          <w:color w:val="4E4242"/>
+          <w:sz w:val="20"/>
+          <w:szCs w:val="20"/>
+          <w:shd w:val="clear" w:color="auto" w:fill="FFFFFF"/>
+        </w:rPr>
+        <w:t>AddProject</w:t>
+      </w:r>
+      <w:proofErr w:type="spellEnd"/>
+      <w:r>
+        <w:rPr>
+          <w:rFonts w:ascii="inherit" w:hAnsi="inherit"/>
+          <w:color w:val="4E4242"/>
+          <w:sz w:val="20"/>
+          <w:szCs w:val="20"/>
+          <w:shd w:val="clear" w:color="auto" w:fill="FFFFFF"/>
+        </w:rPr>
+        <w:t>”/&gt;.</w:t>
+      </w:r>
     </w:p>
     <w:p>
       <w:pPr>

</xml_diff>